<commit_message>
Added creating matrices to Session 2
</commit_message>
<xml_diff>
--- a/Session 2 - Matrices and image processing/MATLAB Session 2 exercises.docx
+++ b/Session 2 - Matrices and image processing/MATLAB Session 2 exercises.docx
@@ -19,7 +19,7 @@
         <w:jc w:val="center"/>
         <w:rPr>
           <w:b/>
-          <w:color w:val="FF0000"/>
+          <w:color w:val="000000" w:themeColor="text1"/>
           <w:sz w:val="28"/>
           <w:szCs w:val="28"/>
         </w:rPr>
@@ -27,55 +27,128 @@
       <w:r>
         <w:rPr>
           <w:b/>
-          <w:color w:val="FF0000"/>
+          <w:color w:val="000000" w:themeColor="text1"/>
           <w:sz w:val="28"/>
           <w:szCs w:val="28"/>
         </w:rPr>
-        <w:t>MATLAB for image processing: Session 1 worksheet</w:t>
-      </w:r>
-    </w:p>
-    <w:p>
-      <w:pPr>
-        <w:spacing w:after="0" w:line="360" w:lineRule="auto"/>
-        <w:jc w:val="both"/>
+        <w:t xml:space="preserve">MATLAB for image processing: Session </w:t>
+      </w:r>
+      <w:r>
         <w:rPr>
           <w:b/>
-          <w:color w:val="FF0000"/>
+          <w:color w:val="000000" w:themeColor="text1"/>
           <w:sz w:val="28"/>
           <w:szCs w:val="28"/>
         </w:rPr>
-      </w:pPr>
-    </w:p>
-    <w:p>
-      <w:pPr>
-        <w:spacing w:after="0" w:line="360" w:lineRule="auto"/>
-        <w:jc w:val="both"/>
-        <w:rPr>
-          <w:bCs/>
-          <w:color w:val="FF0000"/>
-          <w:sz w:val="24"/>
-          <w:szCs w:val="24"/>
-        </w:rPr>
-      </w:pPr>
-      <w:r>
-        <w:rPr>
-          <w:bCs/>
-          <w:color w:val="FF0000"/>
-          <w:sz w:val="24"/>
-          <w:szCs w:val="24"/>
-        </w:rPr>
-        <w:t>In this worksheet we’ll implement the c</w:t>
+        <w:t>2</w:t>
+      </w:r>
+      <w:r>
+        <w:rPr>
+          <w:b/>
+          <w:color w:val="000000" w:themeColor="text1"/>
+          <w:sz w:val="28"/>
+          <w:szCs w:val="28"/>
+        </w:rPr>
+        <w:t xml:space="preserve"> worksheet</w:t>
+      </w:r>
+    </w:p>
+    <w:p>
+      <w:pPr>
+        <w:spacing w:after="0" w:line="360" w:lineRule="auto"/>
+        <w:jc w:val="both"/>
+        <w:rPr>
+          <w:b/>
+          <w:color w:val="000000" w:themeColor="text1"/>
+          <w:sz w:val="28"/>
+          <w:szCs w:val="28"/>
+        </w:rPr>
+      </w:pPr>
+    </w:p>
+    <w:p>
+      <w:pPr>
+        <w:pStyle w:val="ListParagraph"/>
+        <w:numPr>
+          <w:ilvl w:val="0"/>
+          <w:numId w:val="13"/>
+        </w:numPr>
+        <w:spacing w:after="0" w:line="360" w:lineRule="auto"/>
+        <w:jc w:val="both"/>
+        <w:rPr>
+          <w:bCs/>
+          <w:color w:val="000000" w:themeColor="text1"/>
+          <w:sz w:val="24"/>
+          <w:szCs w:val="24"/>
+        </w:rPr>
+      </w:pPr>
+      <w:r>
+        <w:rPr>
+          <w:bCs/>
+          <w:color w:val="000000" w:themeColor="text1"/>
+          <w:sz w:val="24"/>
+          <w:szCs w:val="24"/>
+        </w:rPr>
+        <w:t>Create matrix [1,2;3,4;5,6]</w:t>
+      </w:r>
+    </w:p>
+    <w:p>
+      <w:pPr>
+        <w:pStyle w:val="ListParagraph"/>
+        <w:numPr>
+          <w:ilvl w:val="0"/>
+          <w:numId w:val="13"/>
+        </w:numPr>
+        <w:spacing w:after="0" w:line="360" w:lineRule="auto"/>
+        <w:jc w:val="both"/>
+        <w:rPr>
+          <w:bCs/>
+          <w:color w:val="000000" w:themeColor="text1"/>
+          <w:sz w:val="24"/>
+          <w:szCs w:val="24"/>
+        </w:rPr>
+      </w:pPr>
+      <w:r>
+        <w:rPr>
+          <w:bCs/>
+          <w:color w:val="000000" w:themeColor="text1"/>
+          <w:sz w:val="24"/>
+          <w:szCs w:val="24"/>
+        </w:rPr>
+        <w:t>Concatenate matrix to make 3D matrix</w:t>
       </w:r>
       <w:bookmarkStart w:id="0" w:name="_GoBack"/>
       <w:bookmarkEnd w:id="0"/>
-      <w:r>
-        <w:rPr>
-          <w:bCs/>
-          <w:color w:val="FF0000"/>
-          <w:sz w:val="24"/>
-          <w:szCs w:val="24"/>
-        </w:rPr>
-        <w:t>oncepts covered in the slides to prepare a simple script, which generates random numbers (double-precision values in the range 0-100), round them to integers, then display a message on whether they’re odd or even.</w:t>
+    </w:p>
+    <w:p>
+      <w:pPr>
+        <w:spacing w:after="0" w:line="360" w:lineRule="auto"/>
+        <w:jc w:val="both"/>
+        <w:rPr>
+          <w:bCs/>
+          <w:color w:val="FF0000"/>
+          <w:sz w:val="24"/>
+          <w:szCs w:val="24"/>
+        </w:rPr>
+      </w:pPr>
+    </w:p>
+    <w:p>
+      <w:pPr>
+        <w:spacing w:after="0" w:line="360" w:lineRule="auto"/>
+        <w:jc w:val="both"/>
+        <w:rPr>
+          <w:bCs/>
+          <w:color w:val="FF0000"/>
+          <w:sz w:val="24"/>
+          <w:szCs w:val="24"/>
+        </w:rPr>
+      </w:pPr>
+      <w:r>
+        <w:rPr>
+          <w:bCs/>
+          <w:color w:val="FF0000"/>
+          <w:sz w:val="24"/>
+          <w:szCs w:val="24"/>
+        </w:rPr>
+        <w:t>In this worksheet we’ll implement the concepts covered in the slides to prepare a simple script, which generates random numbers (double-precision values in the range 0-100), round them to integers, then display a message on whether they’re odd or even.</w:t>
       </w:r>
       <w:r>
         <w:rPr>
@@ -365,6 +438,8 @@
           <w:szCs w:val="24"/>
         </w:rPr>
       </w:pPr>
+      <w:proofErr w:type="spellStart"/>
+      <w:proofErr w:type="gramStart"/>
       <w:r>
         <w:rPr>
           <w:bCs/>
@@ -374,7 +449,31 @@
           <w:sz w:val="24"/>
           <w:szCs w:val="24"/>
         </w:rPr>
-        <w:t>disp('Hello from an M-file!');</w:t>
+        <w:t>disp</w:t>
+      </w:r>
+      <w:proofErr w:type="spellEnd"/>
+      <w:r>
+        <w:rPr>
+          <w:bCs/>
+          <w:i/>
+          <w:iCs/>
+          <w:color w:val="FF0000"/>
+          <w:sz w:val="24"/>
+          <w:szCs w:val="24"/>
+        </w:rPr>
+        <w:t>(</w:t>
+      </w:r>
+      <w:proofErr w:type="gramEnd"/>
+      <w:r>
+        <w:rPr>
+          <w:bCs/>
+          <w:i/>
+          <w:iCs/>
+          <w:color w:val="FF0000"/>
+          <w:sz w:val="24"/>
+          <w:szCs w:val="24"/>
+        </w:rPr>
+        <w:t>'Hello from an M-file!');</w:t>
       </w:r>
     </w:p>
     <w:p>
@@ -582,7 +681,6 @@
           <w:sz w:val="24"/>
           <w:szCs w:val="24"/>
         </w:rPr>
-        <w:lastRenderedPageBreak/>
         <w:t>Generating random numbers</w:t>
       </w:r>
     </w:p>
@@ -607,6 +705,7 @@
         </w:rPr>
         <w:t xml:space="preserve">In this exercise you’ll need to do a bit of research, as I won’t be telling you the functions you need to use.  The aim here is to generate a random number in the range 0-100 and assign it a variable reference.  You should then update your </w:t>
       </w:r>
+      <w:proofErr w:type="spellStart"/>
       <w:r>
         <w:rPr>
           <w:bCs/>
@@ -618,6 +717,7 @@
         </w:rPr>
         <w:t>disp</w:t>
       </w:r>
+      <w:proofErr w:type="spellEnd"/>
       <w:r>
         <w:rPr>
           <w:bCs/>
@@ -652,7 +752,27 @@
           <w:sz w:val="24"/>
           <w:szCs w:val="24"/>
         </w:rPr>
-        <w:t>Find a function to generate a random number and assign the returned value to a reference.  This will allow us to access this number later on in the script.</w:t>
+        <w:t xml:space="preserve">Find a function to generate a random number and assign the returned value to a reference.  This will allow us to access this number </w:t>
+      </w:r>
+      <w:proofErr w:type="gramStart"/>
+      <w:r>
+        <w:rPr>
+          <w:bCs/>
+          <w:color w:val="FF0000"/>
+          <w:sz w:val="24"/>
+          <w:szCs w:val="24"/>
+        </w:rPr>
+        <w:t>later on</w:t>
+      </w:r>
+      <w:proofErr w:type="gramEnd"/>
+      <w:r>
+        <w:rPr>
+          <w:bCs/>
+          <w:color w:val="FF0000"/>
+          <w:sz w:val="24"/>
+          <w:szCs w:val="24"/>
+        </w:rPr>
+        <w:t xml:space="preserve"> in the script.</w:t>
       </w:r>
     </w:p>
     <w:p>
@@ -708,6 +828,7 @@
         </w:rPr>
         <w:t xml:space="preserve">Use the </w:t>
       </w:r>
+      <w:proofErr w:type="spellStart"/>
       <w:r>
         <w:rPr>
           <w:bCs/>
@@ -719,6 +840,7 @@
         </w:rPr>
         <w:t>disp</w:t>
       </w:r>
+      <w:proofErr w:type="spellEnd"/>
       <w:r>
         <w:rPr>
           <w:bCs/>
@@ -815,14 +937,25 @@
           <w:szCs w:val="24"/>
         </w:rPr>
       </w:pPr>
-      <w:r>
-        <w:rPr>
-          <w:bCs/>
-          <w:color w:val="FF0000"/>
-          <w:sz w:val="24"/>
-          <w:szCs w:val="24"/>
-        </w:rPr>
-        <w:t>At the moment, your random numbers will likely be double precision, but as we’re going to be determining if they’re odd or even we need them to be integers.</w:t>
+      <w:proofErr w:type="gramStart"/>
+      <w:r>
+        <w:rPr>
+          <w:bCs/>
+          <w:color w:val="FF0000"/>
+          <w:sz w:val="24"/>
+          <w:szCs w:val="24"/>
+        </w:rPr>
+        <w:t>At the moment</w:t>
+      </w:r>
+      <w:proofErr w:type="gramEnd"/>
+      <w:r>
+        <w:rPr>
+          <w:bCs/>
+          <w:color w:val="FF0000"/>
+          <w:sz w:val="24"/>
+          <w:szCs w:val="24"/>
+        </w:rPr>
+        <w:t>, your random numbers will likely be double precision, but as we’re going to be determining if they’re odd or even we need them to be integers.</w:t>
       </w:r>
       <w:r>
         <w:rPr>
@@ -860,6 +993,7 @@
         </w:rPr>
         <w:t xml:space="preserve">Assuming you’ve run your script at least once, the variable you assigned should be in the workspace (if it is, you’ll see it listed in the “Workspace” panel).  Use the </w:t>
       </w:r>
+      <w:proofErr w:type="spellStart"/>
       <w:r>
         <w:rPr>
           <w:bCs/>
@@ -871,6 +1005,7 @@
         </w:rPr>
         <w:t>whos</w:t>
       </w:r>
+      <w:proofErr w:type="spellEnd"/>
       <w:r>
         <w:rPr>
           <w:bCs/>
@@ -936,6 +1071,7 @@
           <w:sz w:val="24"/>
           <w:szCs w:val="24"/>
         </w:rPr>
+        <w:lastRenderedPageBreak/>
         <w:t xml:space="preserve">Note: While you can just cast the double to an integer, and this appears to round correctly we can’t be certain it works 100%.  Instead, it’s </w:t>
       </w:r>
       <w:r>
@@ -983,6 +1119,7 @@
         </w:rPr>
         <w:t xml:space="preserve">Add another command to display the integer value in the command window when the script is run.  This should be in addition to the previous </w:t>
       </w:r>
+      <w:proofErr w:type="spellStart"/>
       <w:r>
         <w:rPr>
           <w:bCs/>
@@ -994,24 +1131,15 @@
         </w:rPr>
         <w:t>disp</w:t>
       </w:r>
-      <w:r>
-        <w:rPr>
-          <w:bCs/>
-          <w:color w:val="FF0000"/>
-          <w:sz w:val="24"/>
-          <w:szCs w:val="24"/>
-        </w:rPr>
-        <w:t xml:space="preserve">, so we can </w:t>
-      </w:r>
-      <w:r>
-        <w:rPr>
-          <w:bCs/>
-          <w:color w:val="FF0000"/>
-          <w:sz w:val="24"/>
-          <w:szCs w:val="24"/>
-        </w:rPr>
-        <w:lastRenderedPageBreak/>
-        <w:t>see the original double value and the new integer value to check it’s working correctly.</w:t>
+      <w:proofErr w:type="spellEnd"/>
+      <w:r>
+        <w:rPr>
+          <w:bCs/>
+          <w:color w:val="FF0000"/>
+          <w:sz w:val="24"/>
+          <w:szCs w:val="24"/>
+        </w:rPr>
+        <w:t>, so we can see the original double value and the new integer value to check it’s working correctly.</w:t>
       </w:r>
     </w:p>
     <w:p>
@@ -1142,7 +1270,27 @@
           <w:sz w:val="24"/>
           <w:szCs w:val="24"/>
         </w:rPr>
-        <w:t>Add the relevant code to display a message to the command window, which states the double and integer value numbers.  This message should be a combination of explicitly-typed text and the generated random numbers.</w:t>
+        <w:t xml:space="preserve">Add the relevant code to display a message to the command window, which states the double and integer value numbers.  This message should be a combination of </w:t>
+      </w:r>
+      <w:proofErr w:type="gramStart"/>
+      <w:r>
+        <w:rPr>
+          <w:bCs/>
+          <w:color w:val="FF0000"/>
+          <w:sz w:val="24"/>
+          <w:szCs w:val="24"/>
+        </w:rPr>
+        <w:t>explicitly-typed</w:t>
+      </w:r>
+      <w:proofErr w:type="gramEnd"/>
+      <w:r>
+        <w:rPr>
+          <w:bCs/>
+          <w:color w:val="FF0000"/>
+          <w:sz w:val="24"/>
+          <w:szCs w:val="24"/>
+        </w:rPr>
+        <w:t xml:space="preserve"> text and the generated random numbers.</w:t>
       </w:r>
     </w:p>
     <w:p>
@@ -1353,7 +1501,27 @@
           <w:sz w:val="24"/>
           <w:szCs w:val="24"/>
         </w:rPr>
-        <w:t>, but it’s best to make it sensible (e.g. “isodd”)</w:t>
+        <w:t>, but it’s best to make it sensible (e.g. “</w:t>
+      </w:r>
+      <w:proofErr w:type="spellStart"/>
+      <w:r>
+        <w:rPr>
+          <w:bCs/>
+          <w:color w:val="FF0000"/>
+          <w:sz w:val="24"/>
+          <w:szCs w:val="24"/>
+        </w:rPr>
+        <w:t>isodd</w:t>
+      </w:r>
+      <w:proofErr w:type="spellEnd"/>
+      <w:r>
+        <w:rPr>
+          <w:bCs/>
+          <w:color w:val="FF0000"/>
+          <w:sz w:val="24"/>
+          <w:szCs w:val="24"/>
+        </w:rPr>
+        <w:t>”)</w:t>
       </w:r>
       <w:r>
         <w:rPr>
@@ -1432,6 +1600,7 @@
           <w:sz w:val="24"/>
           <w:szCs w:val="24"/>
         </w:rPr>
+        <w:lastRenderedPageBreak/>
         <w:t>Save the function to a file</w:t>
       </w:r>
       <w:r>
@@ -1441,7 +1610,47 @@
           <w:sz w:val="24"/>
           <w:szCs w:val="24"/>
         </w:rPr>
-        <w:t xml:space="preserve"> to a location accessible by MATLAB.  The name must be exactly the same as the name you gave the function (so in my example I’d get a file call “isodd.m”).</w:t>
+        <w:t xml:space="preserve"> to a location accessible by MATLAB.  The name must be </w:t>
+      </w:r>
+      <w:proofErr w:type="gramStart"/>
+      <w:r>
+        <w:rPr>
+          <w:bCs/>
+          <w:color w:val="FF0000"/>
+          <w:sz w:val="24"/>
+          <w:szCs w:val="24"/>
+        </w:rPr>
+        <w:t>exactly the same</w:t>
+      </w:r>
+      <w:proofErr w:type="gramEnd"/>
+      <w:r>
+        <w:rPr>
+          <w:bCs/>
+          <w:color w:val="FF0000"/>
+          <w:sz w:val="24"/>
+          <w:szCs w:val="24"/>
+        </w:rPr>
+        <w:t xml:space="preserve"> as the name you gave the function (so in my example I’d get a file call “</w:t>
+      </w:r>
+      <w:proofErr w:type="spellStart"/>
+      <w:r>
+        <w:rPr>
+          <w:bCs/>
+          <w:color w:val="FF0000"/>
+          <w:sz w:val="24"/>
+          <w:szCs w:val="24"/>
+        </w:rPr>
+        <w:t>isodd.m</w:t>
+      </w:r>
+      <w:proofErr w:type="spellEnd"/>
+      <w:r>
+        <w:rPr>
+          <w:bCs/>
+          <w:color w:val="FF0000"/>
+          <w:sz w:val="24"/>
+          <w:szCs w:val="24"/>
+        </w:rPr>
+        <w:t>”).</w:t>
       </w:r>
     </w:p>
     <w:p>
@@ -1555,7 +1764,6 @@
           <w:sz w:val="24"/>
           <w:szCs w:val="24"/>
         </w:rPr>
-        <w:lastRenderedPageBreak/>
         <w:t>Conditional statements</w:t>
       </w:r>
     </w:p>
@@ -1840,6 +2048,7 @@
           <w:sz w:val="24"/>
           <w:szCs w:val="24"/>
         </w:rPr>
+        <w:lastRenderedPageBreak/>
         <w:t>For loops</w:t>
       </w:r>
     </w:p>
@@ -1914,7 +2123,6 @@
           <w:sz w:val="24"/>
           <w:szCs w:val="24"/>
         </w:rPr>
-        <w:lastRenderedPageBreak/>
         <w:t>Update the message, so it includes the current iteration number (for example, “Iteration 4, double value = 43.1, integer value = 43, odd number”).</w:t>
       </w:r>
     </w:p>
@@ -3351,6 +3559,118 @@
       </w:pPr>
     </w:lvl>
   </w:abstractNum>
+  <w:abstractNum w:abstractNumId="12" w15:restartNumberingAfterBreak="0">
+    <w:nsid w:val="7B652649"/>
+    <w:multiLevelType w:val="hybridMultilevel"/>
+    <w:tmpl w:val="1F463568"/>
+    <w:lvl w:ilvl="0" w:tplc="7B54A5B8">
+      <w:numFmt w:val="bullet"/>
+      <w:lvlText w:val="-"/>
+      <w:lvlJc w:val="left"/>
+      <w:pPr>
+        <w:ind w:left="720" w:hanging="360"/>
+      </w:pPr>
+      <w:rPr>
+        <w:rFonts w:ascii="Calibri" w:eastAsiaTheme="minorHAnsi" w:hAnsi="Calibri" w:cs="Calibri" w:hint="default"/>
+      </w:rPr>
+    </w:lvl>
+    <w:lvl w:ilvl="1" w:tplc="08090003" w:tentative="1">
+      <w:start w:val="1"/>
+      <w:numFmt w:val="bullet"/>
+      <w:lvlText w:val="o"/>
+      <w:lvlJc w:val="left"/>
+      <w:pPr>
+        <w:ind w:left="1440" w:hanging="360"/>
+      </w:pPr>
+      <w:rPr>
+        <w:rFonts w:ascii="Courier New" w:hAnsi="Courier New" w:cs="Courier New" w:hint="default"/>
+      </w:rPr>
+    </w:lvl>
+    <w:lvl w:ilvl="2" w:tplc="08090005" w:tentative="1">
+      <w:start w:val="1"/>
+      <w:numFmt w:val="bullet"/>
+      <w:lvlText w:val=""/>
+      <w:lvlJc w:val="left"/>
+      <w:pPr>
+        <w:ind w:left="2160" w:hanging="360"/>
+      </w:pPr>
+      <w:rPr>
+        <w:rFonts w:ascii="Wingdings" w:hAnsi="Wingdings" w:hint="default"/>
+      </w:rPr>
+    </w:lvl>
+    <w:lvl w:ilvl="3" w:tplc="08090001" w:tentative="1">
+      <w:start w:val="1"/>
+      <w:numFmt w:val="bullet"/>
+      <w:lvlText w:val=""/>
+      <w:lvlJc w:val="left"/>
+      <w:pPr>
+        <w:ind w:left="2880" w:hanging="360"/>
+      </w:pPr>
+      <w:rPr>
+        <w:rFonts w:ascii="Symbol" w:hAnsi="Symbol" w:hint="default"/>
+      </w:rPr>
+    </w:lvl>
+    <w:lvl w:ilvl="4" w:tplc="08090003" w:tentative="1">
+      <w:start w:val="1"/>
+      <w:numFmt w:val="bullet"/>
+      <w:lvlText w:val="o"/>
+      <w:lvlJc w:val="left"/>
+      <w:pPr>
+        <w:ind w:left="3600" w:hanging="360"/>
+      </w:pPr>
+      <w:rPr>
+        <w:rFonts w:ascii="Courier New" w:hAnsi="Courier New" w:cs="Courier New" w:hint="default"/>
+      </w:rPr>
+    </w:lvl>
+    <w:lvl w:ilvl="5" w:tplc="08090005" w:tentative="1">
+      <w:start w:val="1"/>
+      <w:numFmt w:val="bullet"/>
+      <w:lvlText w:val=""/>
+      <w:lvlJc w:val="left"/>
+      <w:pPr>
+        <w:ind w:left="4320" w:hanging="360"/>
+      </w:pPr>
+      <w:rPr>
+        <w:rFonts w:ascii="Wingdings" w:hAnsi="Wingdings" w:hint="default"/>
+      </w:rPr>
+    </w:lvl>
+    <w:lvl w:ilvl="6" w:tplc="08090001" w:tentative="1">
+      <w:start w:val="1"/>
+      <w:numFmt w:val="bullet"/>
+      <w:lvlText w:val=""/>
+      <w:lvlJc w:val="left"/>
+      <w:pPr>
+        <w:ind w:left="5040" w:hanging="360"/>
+      </w:pPr>
+      <w:rPr>
+        <w:rFonts w:ascii="Symbol" w:hAnsi="Symbol" w:hint="default"/>
+      </w:rPr>
+    </w:lvl>
+    <w:lvl w:ilvl="7" w:tplc="08090003" w:tentative="1">
+      <w:start w:val="1"/>
+      <w:numFmt w:val="bullet"/>
+      <w:lvlText w:val="o"/>
+      <w:lvlJc w:val="left"/>
+      <w:pPr>
+        <w:ind w:left="5760" w:hanging="360"/>
+      </w:pPr>
+      <w:rPr>
+        <w:rFonts w:ascii="Courier New" w:hAnsi="Courier New" w:cs="Courier New" w:hint="default"/>
+      </w:rPr>
+    </w:lvl>
+    <w:lvl w:ilvl="8" w:tplc="08090005" w:tentative="1">
+      <w:start w:val="1"/>
+      <w:numFmt w:val="bullet"/>
+      <w:lvlText w:val=""/>
+      <w:lvlJc w:val="left"/>
+      <w:pPr>
+        <w:ind w:left="6480" w:hanging="360"/>
+      </w:pPr>
+      <w:rPr>
+        <w:rFonts w:ascii="Wingdings" w:hAnsi="Wingdings" w:hint="default"/>
+      </w:rPr>
+    </w:lvl>
+  </w:abstractNum>
   <w:num w:numId="1">
     <w:abstractNumId w:val="5"/>
   </w:num>
@@ -3386,6 +3706,9 @@
   </w:num>
   <w:num w:numId="12">
     <w:abstractNumId w:val="1"/>
+  </w:num>
+  <w:num w:numId="13">
+    <w:abstractNumId w:val="12"/>
   </w:num>
   <w:numIdMacAtCleanup w:val="8"/>
 </w:numbering>

</xml_diff>

<commit_message>
Updates to Session 2 slides
Started sketching out Session 2 worksheet.
</commit_message>
<xml_diff>
--- a/Session 2 - Matrices and image processing/MATLAB Session 2 exercises.docx
+++ b/Session 2 - Matrices and image processing/MATLAB Session 2 exercises.docx
@@ -55,7 +55,7 @@
     <w:p>
       <w:pPr>
         <w:spacing w:after="0" w:line="360" w:lineRule="auto"/>
-        <w:jc w:val="both"/>
+        <w:jc w:val="center"/>
         <w:rPr>
           <w:b/>
           <w:color w:val="000000" w:themeColor="text1"/>
@@ -66,28 +66,242 @@
     </w:p>
     <w:p>
       <w:pPr>
+        <w:spacing w:after="0" w:line="360" w:lineRule="auto"/>
+        <w:jc w:val="both"/>
+        <w:rPr>
+          <w:bCs/>
+          <w:color w:val="000000" w:themeColor="text1"/>
+          <w:sz w:val="24"/>
+          <w:szCs w:val="24"/>
+        </w:rPr>
+      </w:pPr>
+      <w:r>
+        <w:rPr>
+          <w:b/>
+          <w:noProof/>
+          <w:color w:val="000000" w:themeColor="text1"/>
+          <w:sz w:val="28"/>
+          <w:szCs w:val="28"/>
+        </w:rPr>
+        <w:drawing>
+          <wp:anchor distT="0" distB="0" distL="180340" distR="180340" simplePos="0" relativeHeight="251658240" behindDoc="0" locked="0" layoutInCell="1" allowOverlap="1" wp14:anchorId="525AD2A4" wp14:editId="77E0A711">
+            <wp:simplePos x="0" y="0"/>
+            <wp:positionH relativeFrom="margin">
+              <wp:align>right</wp:align>
+            </wp:positionH>
+            <wp:positionV relativeFrom="margin">
+              <wp:posOffset>920750</wp:posOffset>
+            </wp:positionV>
+            <wp:extent cx="2597785" cy="4144010"/>
+            <wp:effectExtent l="0" t="0" r="0" b="8890"/>
+            <wp:wrapSquare wrapText="bothSides"/>
+            <wp:docPr id="4" name="Picture 4"/>
+            <wp:cNvGraphicFramePr>
+              <a:graphicFrameLocks xmlns:a="http://schemas.openxmlformats.org/drawingml/2006/main" noChangeAspect="1"/>
+            </wp:cNvGraphicFramePr>
+            <a:graphic xmlns:a="http://schemas.openxmlformats.org/drawingml/2006/main">
+              <a:graphicData uri="http://schemas.openxmlformats.org/drawingml/2006/picture">
+                <pic:pic xmlns:pic="http://schemas.openxmlformats.org/drawingml/2006/picture">
+                  <pic:nvPicPr>
+                    <pic:cNvPr id="4" name="Worksheet workflow.png"/>
+                    <pic:cNvPicPr/>
+                  </pic:nvPicPr>
+                  <pic:blipFill>
+                    <a:blip r:embed="rId7" cstate="print">
+                      <a:extLst>
+                        <a:ext uri="{28A0092B-C50C-407E-A947-70E740481C1C}">
+                          <a14:useLocalDpi xmlns:a14="http://schemas.microsoft.com/office/drawing/2010/main" val="0"/>
+                        </a:ext>
+                      </a:extLst>
+                    </a:blip>
+                    <a:stretch>
+                      <a:fillRect/>
+                    </a:stretch>
+                  </pic:blipFill>
+                  <pic:spPr>
+                    <a:xfrm>
+                      <a:off x="0" y="0"/>
+                      <a:ext cx="2597785" cy="4144010"/>
+                    </a:xfrm>
+                    <a:prstGeom prst="rect">
+                      <a:avLst/>
+                    </a:prstGeom>
+                  </pic:spPr>
+                </pic:pic>
+              </a:graphicData>
+            </a:graphic>
+            <wp14:sizeRelH relativeFrom="margin">
+              <wp14:pctWidth>0</wp14:pctWidth>
+            </wp14:sizeRelH>
+            <wp14:sizeRelV relativeFrom="margin">
+              <wp14:pctHeight>0</wp14:pctHeight>
+            </wp14:sizeRelV>
+          </wp:anchor>
+        </w:drawing>
+      </w:r>
+      <w:r>
+        <w:rPr>
+          <w:bCs/>
+          <w:color w:val="000000" w:themeColor="text1"/>
+          <w:sz w:val="24"/>
+          <w:szCs w:val="24"/>
+        </w:rPr>
+        <w:t xml:space="preserve">In this worksheet we’re going to </w:t>
+      </w:r>
+      <w:r>
+        <w:rPr>
+          <w:bCs/>
+          <w:color w:val="000000" w:themeColor="text1"/>
+          <w:sz w:val="24"/>
+          <w:szCs w:val="24"/>
+        </w:rPr>
+        <w:t>use what you’ve learnt about arrays, matrices and images to implement a basic image segmentation and analysis workflow.  This workflow involves loading an image of cell nuclei, subtracting a background intensity profile (provided from a reference image), then binarizing the image and identifying connected regions.  The image to the right shows an outline of the steps you’ll be taking.</w:t>
+      </w:r>
+      <w:bookmarkStart w:id="0" w:name="_GoBack"/>
+      <w:bookmarkEnd w:id="0"/>
+    </w:p>
+    <w:p>
+      <w:pPr>
+        <w:spacing w:after="0" w:line="360" w:lineRule="auto"/>
+        <w:jc w:val="both"/>
+        <w:rPr>
+          <w:bCs/>
+          <w:color w:val="000000" w:themeColor="text1"/>
+          <w:sz w:val="24"/>
+          <w:szCs w:val="24"/>
+        </w:rPr>
+      </w:pPr>
+    </w:p>
+    <w:p>
+      <w:pPr>
+        <w:spacing w:after="0" w:line="360" w:lineRule="auto"/>
+        <w:jc w:val="center"/>
+        <w:rPr>
+          <w:b/>
+          <w:color w:val="000000" w:themeColor="text1"/>
+          <w:sz w:val="28"/>
+          <w:szCs w:val="28"/>
+        </w:rPr>
+      </w:pPr>
+    </w:p>
+    <w:p>
+      <w:pPr>
+        <w:pStyle w:val="ListParagraph"/>
+        <w:spacing w:after="0" w:line="360" w:lineRule="auto"/>
+        <w:jc w:val="both"/>
+        <w:rPr>
+          <w:bCs/>
+          <w:sz w:val="24"/>
+          <w:szCs w:val="24"/>
+        </w:rPr>
+      </w:pPr>
+    </w:p>
+    <w:p>
+      <w:pPr>
+        <w:pStyle w:val="ListParagraph"/>
+        <w:spacing w:after="0" w:line="360" w:lineRule="auto"/>
+        <w:jc w:val="both"/>
+        <w:rPr>
+          <w:bCs/>
+          <w:sz w:val="24"/>
+          <w:szCs w:val="24"/>
+        </w:rPr>
+      </w:pPr>
+    </w:p>
+    <w:p>
+      <w:pPr>
+        <w:pStyle w:val="ListParagraph"/>
+        <w:spacing w:after="0" w:line="360" w:lineRule="auto"/>
+        <w:jc w:val="both"/>
+        <w:rPr>
+          <w:bCs/>
+          <w:sz w:val="24"/>
+          <w:szCs w:val="24"/>
+        </w:rPr>
+      </w:pPr>
+    </w:p>
+    <w:p>
+      <w:pPr>
+        <w:pStyle w:val="ListParagraph"/>
+        <w:spacing w:after="0" w:line="360" w:lineRule="auto"/>
+        <w:jc w:val="both"/>
+        <w:rPr>
+          <w:bCs/>
+          <w:sz w:val="24"/>
+          <w:szCs w:val="24"/>
+        </w:rPr>
+      </w:pPr>
+    </w:p>
+    <w:p>
+      <w:pPr>
+        <w:pStyle w:val="ListParagraph"/>
+        <w:spacing w:after="0" w:line="360" w:lineRule="auto"/>
+        <w:jc w:val="both"/>
+        <w:rPr>
+          <w:bCs/>
+          <w:sz w:val="24"/>
+          <w:szCs w:val="24"/>
+        </w:rPr>
+      </w:pPr>
+    </w:p>
+    <w:p>
+      <w:pPr>
+        <w:pStyle w:val="ListParagraph"/>
+        <w:spacing w:after="0" w:line="360" w:lineRule="auto"/>
+        <w:jc w:val="both"/>
+        <w:rPr>
+          <w:bCs/>
+          <w:sz w:val="24"/>
+          <w:szCs w:val="24"/>
+        </w:rPr>
+      </w:pPr>
+    </w:p>
+    <w:p>
+      <w:pPr>
         <w:pStyle w:val="ListParagraph"/>
         <w:numPr>
           <w:ilvl w:val="0"/>
-          <w:numId w:val="13"/>
+          <w:numId w:val="14"/>
         </w:numPr>
         <w:spacing w:after="0" w:line="360" w:lineRule="auto"/>
         <w:jc w:val="both"/>
         <w:rPr>
           <w:bCs/>
-          <w:color w:val="000000" w:themeColor="text1"/>
-          <w:sz w:val="24"/>
-          <w:szCs w:val="24"/>
-        </w:rPr>
-      </w:pPr>
-      <w:r>
-        <w:rPr>
-          <w:bCs/>
-          <w:color w:val="000000" w:themeColor="text1"/>
-          <w:sz w:val="24"/>
-          <w:szCs w:val="24"/>
-        </w:rPr>
-        <w:t>Create matrix [1,2;3,4;5,6]</w:t>
+          <w:sz w:val="24"/>
+          <w:szCs w:val="24"/>
+        </w:rPr>
+      </w:pPr>
+      <w:r>
+        <w:rPr>
+          <w:bCs/>
+          <w:sz w:val="24"/>
+          <w:szCs w:val="24"/>
+        </w:rPr>
+        <w:t>Load nuclei image</w:t>
+      </w:r>
+      <w:r>
+        <w:rPr>
+          <w:bCs/>
+          <w:sz w:val="24"/>
+          <w:szCs w:val="24"/>
+        </w:rPr>
+        <w:t xml:space="preserve">.  </w:t>
+      </w:r>
+      <w:r>
+        <w:rPr>
+          <w:bCs/>
+          <w:sz w:val="24"/>
+          <w:szCs w:val="24"/>
+        </w:rPr>
+        <w:t>Load background image</w:t>
+      </w:r>
+      <w:r>
+        <w:rPr>
+          <w:bCs/>
+          <w:sz w:val="24"/>
+          <w:szCs w:val="24"/>
+        </w:rPr>
+        <w:t>.</w:t>
       </w:r>
     </w:p>
     <w:p>
@@ -95,28 +309,517 @@
         <w:pStyle w:val="ListParagraph"/>
         <w:numPr>
           <w:ilvl w:val="0"/>
-          <w:numId w:val="13"/>
+          <w:numId w:val="14"/>
         </w:numPr>
         <w:spacing w:after="0" w:line="360" w:lineRule="auto"/>
         <w:jc w:val="both"/>
         <w:rPr>
           <w:bCs/>
-          <w:color w:val="000000" w:themeColor="text1"/>
-          <w:sz w:val="24"/>
-          <w:szCs w:val="24"/>
-        </w:rPr>
-      </w:pPr>
-      <w:r>
-        <w:rPr>
-          <w:bCs/>
-          <w:color w:val="000000" w:themeColor="text1"/>
-          <w:sz w:val="24"/>
-          <w:szCs w:val="24"/>
-        </w:rPr>
-        <w:t>Concatenate matrix to make 3D matrix</w:t>
-      </w:r>
-      <w:bookmarkStart w:id="0" w:name="_GoBack"/>
-      <w:bookmarkEnd w:id="0"/>
+          <w:sz w:val="24"/>
+          <w:szCs w:val="24"/>
+        </w:rPr>
+      </w:pPr>
+      <w:r>
+        <w:rPr>
+          <w:bCs/>
+          <w:sz w:val="24"/>
+          <w:szCs w:val="24"/>
+        </w:rPr>
+        <w:t>Subtract background from nuclei image</w:t>
+      </w:r>
+    </w:p>
+    <w:p>
+      <w:pPr>
+        <w:pStyle w:val="ListParagraph"/>
+        <w:numPr>
+          <w:ilvl w:val="0"/>
+          <w:numId w:val="14"/>
+        </w:numPr>
+        <w:spacing w:after="0" w:line="360" w:lineRule="auto"/>
+        <w:jc w:val="both"/>
+        <w:rPr>
+          <w:bCs/>
+          <w:sz w:val="24"/>
+          <w:szCs w:val="24"/>
+        </w:rPr>
+      </w:pPr>
+      <w:r>
+        <w:rPr>
+          <w:bCs/>
+          <w:sz w:val="24"/>
+          <w:szCs w:val="24"/>
+        </w:rPr>
+        <w:t>Apply 2D median filter (2px radius) to remove noise</w:t>
+      </w:r>
+    </w:p>
+    <w:p>
+      <w:pPr>
+        <w:pStyle w:val="ListParagraph"/>
+        <w:numPr>
+          <w:ilvl w:val="0"/>
+          <w:numId w:val="14"/>
+        </w:numPr>
+        <w:spacing w:after="0" w:line="360" w:lineRule="auto"/>
+        <w:jc w:val="both"/>
+        <w:rPr>
+          <w:bCs/>
+          <w:sz w:val="24"/>
+          <w:szCs w:val="24"/>
+        </w:rPr>
+      </w:pPr>
+      <w:r>
+        <w:rPr>
+          <w:bCs/>
+          <w:sz w:val="24"/>
+          <w:szCs w:val="24"/>
+        </w:rPr>
+        <w:t xml:space="preserve">Use </w:t>
+      </w:r>
+      <w:proofErr w:type="spellStart"/>
+      <w:r>
+        <w:rPr>
+          <w:bCs/>
+          <w:sz w:val="24"/>
+          <w:szCs w:val="24"/>
+        </w:rPr>
+        <w:t>graythresh</w:t>
+      </w:r>
+      <w:proofErr w:type="spellEnd"/>
+      <w:r>
+        <w:rPr>
+          <w:bCs/>
+          <w:sz w:val="24"/>
+          <w:szCs w:val="24"/>
+        </w:rPr>
+        <w:t xml:space="preserve"> function to calculate Otsu threshold for the image.  Is the calculated threshold in the correct range for the image?  i.e. what is the data type for the image, what range do the values for this type lie in, is this the same range as the threshold value?</w:t>
+      </w:r>
+    </w:p>
+    <w:p>
+      <w:pPr>
+        <w:pStyle w:val="ListParagraph"/>
+        <w:numPr>
+          <w:ilvl w:val="0"/>
+          <w:numId w:val="14"/>
+        </w:numPr>
+        <w:spacing w:after="0" w:line="360" w:lineRule="auto"/>
+        <w:jc w:val="both"/>
+        <w:rPr>
+          <w:bCs/>
+          <w:sz w:val="24"/>
+          <w:szCs w:val="24"/>
+        </w:rPr>
+      </w:pPr>
+      <w:r>
+        <w:rPr>
+          <w:bCs/>
+          <w:sz w:val="24"/>
+          <w:szCs w:val="24"/>
+        </w:rPr>
+        <w:t>Use loops to apply threshold to the image to create a binary</w:t>
+      </w:r>
+      <w:r>
+        <w:rPr>
+          <w:bCs/>
+          <w:sz w:val="24"/>
+          <w:szCs w:val="24"/>
+        </w:rPr>
+        <w:t xml:space="preserve"> </w:t>
+      </w:r>
+      <w:r>
+        <w:rPr>
+          <w:bCs/>
+          <w:sz w:val="24"/>
+          <w:szCs w:val="24"/>
+        </w:rPr>
+        <w:t>image</w:t>
+      </w:r>
+      <w:r>
+        <w:rPr>
+          <w:bCs/>
+          <w:sz w:val="24"/>
+          <w:szCs w:val="24"/>
+        </w:rPr>
+        <w:t xml:space="preserve"> (i.e. a logical array)</w:t>
+      </w:r>
+      <w:r>
+        <w:rPr>
+          <w:bCs/>
+          <w:sz w:val="24"/>
+          <w:szCs w:val="24"/>
+        </w:rPr>
+        <w:t xml:space="preserve">.  </w:t>
+      </w:r>
+      <w:r>
+        <w:rPr>
+          <w:bCs/>
+          <w:sz w:val="24"/>
+          <w:szCs w:val="24"/>
+        </w:rPr>
+        <w:t>Do this with and without initialisation of the logical array and u</w:t>
+      </w:r>
+      <w:r>
+        <w:rPr>
+          <w:bCs/>
+          <w:sz w:val="24"/>
+          <w:szCs w:val="24"/>
+        </w:rPr>
+        <w:t>se tic toc to</w:t>
+      </w:r>
+      <w:r>
+        <w:rPr>
+          <w:bCs/>
+          <w:sz w:val="24"/>
+          <w:szCs w:val="24"/>
+        </w:rPr>
+        <w:t xml:space="preserve"> compare the time taken to do this operation</w:t>
+      </w:r>
+      <w:r>
+        <w:rPr>
+          <w:bCs/>
+          <w:sz w:val="24"/>
+          <w:szCs w:val="24"/>
+        </w:rPr>
+        <w:t>.</w:t>
+      </w:r>
+    </w:p>
+    <w:p>
+      <w:pPr>
+        <w:pStyle w:val="ListParagraph"/>
+        <w:numPr>
+          <w:ilvl w:val="0"/>
+          <w:numId w:val="14"/>
+        </w:numPr>
+        <w:spacing w:after="0" w:line="360" w:lineRule="auto"/>
+        <w:jc w:val="both"/>
+        <w:rPr>
+          <w:bCs/>
+          <w:sz w:val="24"/>
+          <w:szCs w:val="24"/>
+        </w:rPr>
+      </w:pPr>
+      <w:r>
+        <w:rPr>
+          <w:bCs/>
+          <w:sz w:val="24"/>
+          <w:szCs w:val="24"/>
+        </w:rPr>
+        <w:lastRenderedPageBreak/>
+        <w:t xml:space="preserve">Re-run the </w:t>
+      </w:r>
+      <w:proofErr w:type="gramStart"/>
+      <w:r>
+        <w:rPr>
+          <w:bCs/>
+          <w:sz w:val="24"/>
+          <w:szCs w:val="24"/>
+        </w:rPr>
+        <w:t>binarisation, but</w:t>
+      </w:r>
+      <w:proofErr w:type="gramEnd"/>
+      <w:r>
+        <w:rPr>
+          <w:bCs/>
+          <w:sz w:val="24"/>
+          <w:szCs w:val="24"/>
+        </w:rPr>
+        <w:t xml:space="preserve"> doing it in using array operations (i.e. apply threshold to all pixels at once).  Use tic toc to measure the processing time.  Note: In normal usage you could use the im2bw</w:t>
+      </w:r>
+      <w:r>
+        <w:rPr>
+          <w:bCs/>
+          <w:sz w:val="24"/>
+          <w:szCs w:val="24"/>
+        </w:rPr>
+        <w:t xml:space="preserve"> or </w:t>
+      </w:r>
+      <w:proofErr w:type="spellStart"/>
+      <w:r>
+        <w:rPr>
+          <w:bCs/>
+          <w:sz w:val="24"/>
+          <w:szCs w:val="24"/>
+        </w:rPr>
+        <w:t>imbinarise</w:t>
+      </w:r>
+      <w:proofErr w:type="spellEnd"/>
+      <w:r>
+        <w:rPr>
+          <w:bCs/>
+          <w:sz w:val="24"/>
+          <w:szCs w:val="24"/>
+        </w:rPr>
+        <w:t xml:space="preserve"> function</w:t>
+      </w:r>
+      <w:r>
+        <w:rPr>
+          <w:bCs/>
+          <w:sz w:val="24"/>
+          <w:szCs w:val="24"/>
+        </w:rPr>
+        <w:t>s</w:t>
+      </w:r>
+      <w:r>
+        <w:rPr>
+          <w:bCs/>
+          <w:sz w:val="24"/>
+          <w:szCs w:val="24"/>
+        </w:rPr>
+        <w:t>; however, here, we’re trying to learn array operations, so you’re not allowed to use im2bw</w:t>
+      </w:r>
+      <w:r>
+        <w:rPr>
+          <w:bCs/>
+          <w:sz w:val="24"/>
+          <w:szCs w:val="24"/>
+        </w:rPr>
+        <w:t xml:space="preserve"> or </w:t>
+      </w:r>
+      <w:proofErr w:type="spellStart"/>
+      <w:r>
+        <w:rPr>
+          <w:bCs/>
+          <w:sz w:val="24"/>
+          <w:szCs w:val="24"/>
+        </w:rPr>
+        <w:t>imbinarise</w:t>
+      </w:r>
+      <w:proofErr w:type="spellEnd"/>
+      <w:r>
+        <w:rPr>
+          <w:bCs/>
+          <w:sz w:val="24"/>
+          <w:szCs w:val="24"/>
+        </w:rPr>
+        <w:t>!</w:t>
+      </w:r>
+    </w:p>
+    <w:p>
+      <w:pPr>
+        <w:pStyle w:val="ListParagraph"/>
+        <w:numPr>
+          <w:ilvl w:val="0"/>
+          <w:numId w:val="14"/>
+        </w:numPr>
+        <w:spacing w:after="0" w:line="360" w:lineRule="auto"/>
+        <w:jc w:val="both"/>
+        <w:rPr>
+          <w:bCs/>
+          <w:sz w:val="24"/>
+          <w:szCs w:val="24"/>
+        </w:rPr>
+      </w:pPr>
+      <w:r>
+        <w:rPr>
+          <w:bCs/>
+          <w:sz w:val="24"/>
+          <w:szCs w:val="24"/>
+        </w:rPr>
+        <w:t>Fill holes (find function to do this).</w:t>
+      </w:r>
+    </w:p>
+    <w:p>
+      <w:pPr>
+        <w:pStyle w:val="ListParagraph"/>
+        <w:numPr>
+          <w:ilvl w:val="0"/>
+          <w:numId w:val="14"/>
+        </w:numPr>
+        <w:spacing w:after="0" w:line="360" w:lineRule="auto"/>
+        <w:jc w:val="both"/>
+        <w:rPr>
+          <w:bCs/>
+          <w:sz w:val="24"/>
+          <w:szCs w:val="24"/>
+        </w:rPr>
+      </w:pPr>
+      <w:r>
+        <w:rPr>
+          <w:bCs/>
+          <w:sz w:val="24"/>
+          <w:szCs w:val="24"/>
+        </w:rPr>
+        <w:t xml:space="preserve">[Optional] Watershed.  Note: This is a trickier exercise and isn’t pivotal to completing </w:t>
+      </w:r>
+      <w:r>
+        <w:rPr>
+          <w:bCs/>
+          <w:sz w:val="24"/>
+          <w:szCs w:val="24"/>
+        </w:rPr>
+        <w:t>the remaining exercises.  If you get stuck here, don’t worry, you can skip this step.</w:t>
+      </w:r>
+    </w:p>
+    <w:p>
+      <w:pPr>
+        <w:pStyle w:val="ListParagraph"/>
+        <w:numPr>
+          <w:ilvl w:val="0"/>
+          <w:numId w:val="14"/>
+        </w:numPr>
+        <w:spacing w:after="0" w:line="360" w:lineRule="auto"/>
+        <w:jc w:val="both"/>
+        <w:rPr>
+          <w:bCs/>
+          <w:sz w:val="24"/>
+          <w:szCs w:val="24"/>
+        </w:rPr>
+      </w:pPr>
+      <w:r>
+        <w:rPr>
+          <w:bCs/>
+          <w:sz w:val="24"/>
+          <w:szCs w:val="24"/>
+        </w:rPr>
+        <w:t xml:space="preserve">Use </w:t>
+      </w:r>
+      <w:proofErr w:type="spellStart"/>
+      <w:r>
+        <w:rPr>
+          <w:bCs/>
+          <w:sz w:val="24"/>
+          <w:szCs w:val="24"/>
+        </w:rPr>
+        <w:t>bwlabel</w:t>
+      </w:r>
+      <w:proofErr w:type="spellEnd"/>
+      <w:r>
+        <w:rPr>
+          <w:bCs/>
+          <w:sz w:val="24"/>
+          <w:szCs w:val="24"/>
+        </w:rPr>
+        <w:t xml:space="preserve"> to apply connected components labelling to the image.  [describe connected components].  Store the labelled image as a new output and display as a figure</w:t>
+      </w:r>
+      <w:r>
+        <w:rPr>
+          <w:bCs/>
+          <w:sz w:val="24"/>
+          <w:szCs w:val="24"/>
+        </w:rPr>
+        <w:t xml:space="preserve"> (i.e. using </w:t>
+      </w:r>
+      <w:proofErr w:type="spellStart"/>
+      <w:r>
+        <w:rPr>
+          <w:bCs/>
+          <w:sz w:val="24"/>
+          <w:szCs w:val="24"/>
+        </w:rPr>
+        <w:t>imshow</w:t>
+      </w:r>
+      <w:proofErr w:type="spellEnd"/>
+      <w:r>
+        <w:rPr>
+          <w:bCs/>
+          <w:sz w:val="24"/>
+          <w:szCs w:val="24"/>
+        </w:rPr>
+        <w:t>)</w:t>
+      </w:r>
+      <w:r>
+        <w:rPr>
+          <w:bCs/>
+          <w:sz w:val="24"/>
+          <w:szCs w:val="24"/>
+        </w:rPr>
+        <w:t>.</w:t>
+      </w:r>
+      <w:r>
+        <w:rPr>
+          <w:bCs/>
+          <w:sz w:val="24"/>
+          <w:szCs w:val="24"/>
+        </w:rPr>
+        <w:t xml:space="preserve">  Before displaying the image, you may want to play around with label2rgb to shuffle the colours of the labelled image.</w:t>
+      </w:r>
+    </w:p>
+    <w:p>
+      <w:pPr>
+        <w:pStyle w:val="ListParagraph"/>
+        <w:numPr>
+          <w:ilvl w:val="0"/>
+          <w:numId w:val="14"/>
+        </w:numPr>
+        <w:spacing w:after="0" w:line="360" w:lineRule="auto"/>
+        <w:jc w:val="both"/>
+        <w:rPr>
+          <w:bCs/>
+          <w:sz w:val="24"/>
+          <w:szCs w:val="24"/>
+        </w:rPr>
+      </w:pPr>
+      <w:r>
+        <w:rPr>
+          <w:bCs/>
+          <w:sz w:val="24"/>
+          <w:szCs w:val="24"/>
+        </w:rPr>
+        <w:t>Save the labelled image to an image file.</w:t>
+      </w:r>
+    </w:p>
+    <w:p>
+      <w:pPr>
+        <w:pStyle w:val="ListParagraph"/>
+        <w:numPr>
+          <w:ilvl w:val="0"/>
+          <w:numId w:val="14"/>
+        </w:numPr>
+        <w:spacing w:after="0" w:line="360" w:lineRule="auto"/>
+        <w:jc w:val="both"/>
+        <w:rPr>
+          <w:bCs/>
+          <w:sz w:val="24"/>
+          <w:szCs w:val="24"/>
+        </w:rPr>
+      </w:pPr>
+      <w:r>
+        <w:rPr>
+          <w:bCs/>
+          <w:sz w:val="24"/>
+          <w:szCs w:val="24"/>
+        </w:rPr>
+        <w:t>[Extension exercise</w:t>
+      </w:r>
+      <w:r>
+        <w:rPr>
+          <w:bCs/>
+          <w:sz w:val="24"/>
+          <w:szCs w:val="24"/>
+        </w:rPr>
+        <w:t xml:space="preserve"> 1</w:t>
+      </w:r>
+      <w:r>
+        <w:rPr>
+          <w:bCs/>
+          <w:sz w:val="24"/>
+          <w:szCs w:val="24"/>
+        </w:rPr>
+        <w:t>] Measure the number of pixels in each labelled object.  Hint: For this, you may want to (1) identify the number of unique labels (pixel intensities) in the image, (2) for each unique label, use a logical array operation to identify the pixels with that value, sum the number of true (1) pixels.</w:t>
+      </w:r>
+    </w:p>
+    <w:p>
+      <w:pPr>
+        <w:spacing w:after="0" w:line="360" w:lineRule="auto"/>
+        <w:jc w:val="both"/>
+        <w:rPr>
+          <w:bCs/>
+          <w:color w:val="FF0000"/>
+          <w:sz w:val="24"/>
+          <w:szCs w:val="24"/>
+        </w:rPr>
+      </w:pPr>
+    </w:p>
+    <w:p>
+      <w:pPr>
+        <w:spacing w:after="0" w:line="360" w:lineRule="auto"/>
+        <w:jc w:val="both"/>
+        <w:rPr>
+          <w:bCs/>
+          <w:color w:val="FF0000"/>
+          <w:sz w:val="24"/>
+          <w:szCs w:val="24"/>
+        </w:rPr>
+      </w:pPr>
     </w:p>
     <w:p>
       <w:pPr>
@@ -332,6 +1035,7 @@
           <w:sz w:val="24"/>
           <w:szCs w:val="24"/>
         </w:rPr>
+        <w:lastRenderedPageBreak/>
         <w:t>Save this script by going to the “Editor” tab and selecting “Save”.</w:t>
       </w:r>
     </w:p>
@@ -1071,7 +1775,6 @@
           <w:sz w:val="24"/>
           <w:szCs w:val="24"/>
         </w:rPr>
-        <w:lastRenderedPageBreak/>
         <w:t xml:space="preserve">Note: While you can just cast the double to an integer, and this appears to round correctly we can’t be certain it works 100%.  Instead, it’s </w:t>
       </w:r>
       <w:r>
@@ -1377,6 +2080,7 @@
           <w:sz w:val="24"/>
           <w:szCs w:val="24"/>
         </w:rPr>
+        <w:lastRenderedPageBreak/>
         <w:t xml:space="preserve">The aim here is to create a function file which performs the simple operation of </w:t>
       </w:r>
       <w:r>
@@ -1600,7 +2304,6 @@
           <w:sz w:val="24"/>
           <w:szCs w:val="24"/>
         </w:rPr>
-        <w:lastRenderedPageBreak/>
         <w:t>Save the function to a file</w:t>
       </w:r>
       <w:r>
@@ -1927,6 +2630,7 @@
           <w:sz w:val="24"/>
           <w:szCs w:val="24"/>
         </w:rPr>
+        <w:lastRenderedPageBreak/>
         <w:t>Now we will make the script generate a series of random numbers until we get an even integer.  For this, we can use while loops, which continue to execute the code until an even number is generated.</w:t>
       </w:r>
     </w:p>
@@ -2048,7 +2752,6 @@
           <w:sz w:val="24"/>
           <w:szCs w:val="24"/>
         </w:rPr>
-        <w:lastRenderedPageBreak/>
         <w:t>For loops</w:t>
       </w:r>
     </w:p>
@@ -2176,12 +2879,12 @@
       </w:pPr>
     </w:p>
     <w:sectPr>
-      <w:headerReference w:type="even" r:id="rId7"/>
-      <w:headerReference w:type="default" r:id="rId8"/>
-      <w:footerReference w:type="even" r:id="rId9"/>
-      <w:footerReference w:type="default" r:id="rId10"/>
-      <w:headerReference w:type="first" r:id="rId11"/>
-      <w:footerReference w:type="first" r:id="rId12"/>
+      <w:headerReference w:type="even" r:id="rId8"/>
+      <w:headerReference w:type="default" r:id="rId9"/>
+      <w:footerReference w:type="even" r:id="rId10"/>
+      <w:footerReference w:type="default" r:id="rId11"/>
+      <w:headerReference w:type="first" r:id="rId12"/>
+      <w:footerReference w:type="first" r:id="rId13"/>
       <w:pgSz w:w="11906" w:h="16838"/>
       <w:pgMar w:top="1560" w:right="1274" w:bottom="1440" w:left="1440" w:header="708" w:footer="708" w:gutter="0"/>
       <w:cols w:space="708"/>
@@ -2952,6 +3655,145 @@
     </w:lvl>
   </w:abstractNum>
   <w:abstractNum w:abstractNumId="5" w15:restartNumberingAfterBreak="0">
+    <w:nsid w:val="2A8C092D"/>
+    <w:multiLevelType w:val="hybridMultilevel"/>
+    <w:tmpl w:val="586A52DC"/>
+    <w:lvl w:ilvl="0" w:tplc="4322C0E8">
+      <w:start w:val="1"/>
+      <w:numFmt w:val="bullet"/>
+      <w:lvlText w:val="•"/>
+      <w:lvlJc w:val="left"/>
+      <w:pPr>
+        <w:tabs>
+          <w:tab w:val="num" w:pos="720"/>
+        </w:tabs>
+        <w:ind w:left="720" w:hanging="360"/>
+      </w:pPr>
+      <w:rPr>
+        <w:rFonts w:ascii="Arial" w:hAnsi="Arial" w:hint="default"/>
+      </w:rPr>
+    </w:lvl>
+    <w:lvl w:ilvl="1" w:tplc="1C4ABD16">
+      <w:numFmt w:val="bullet"/>
+      <w:lvlText w:val="•"/>
+      <w:lvlJc w:val="left"/>
+      <w:pPr>
+        <w:tabs>
+          <w:tab w:val="num" w:pos="1440"/>
+        </w:tabs>
+        <w:ind w:left="1440" w:hanging="360"/>
+      </w:pPr>
+      <w:rPr>
+        <w:rFonts w:ascii="Arial" w:hAnsi="Arial" w:hint="default"/>
+      </w:rPr>
+    </w:lvl>
+    <w:lvl w:ilvl="2" w:tplc="AA3EBF62" w:tentative="1">
+      <w:start w:val="1"/>
+      <w:numFmt w:val="bullet"/>
+      <w:lvlText w:val="•"/>
+      <w:lvlJc w:val="left"/>
+      <w:pPr>
+        <w:tabs>
+          <w:tab w:val="num" w:pos="2160"/>
+        </w:tabs>
+        <w:ind w:left="2160" w:hanging="360"/>
+      </w:pPr>
+      <w:rPr>
+        <w:rFonts w:ascii="Arial" w:hAnsi="Arial" w:hint="default"/>
+      </w:rPr>
+    </w:lvl>
+    <w:lvl w:ilvl="3" w:tplc="CD9C75B6" w:tentative="1">
+      <w:start w:val="1"/>
+      <w:numFmt w:val="bullet"/>
+      <w:lvlText w:val="•"/>
+      <w:lvlJc w:val="left"/>
+      <w:pPr>
+        <w:tabs>
+          <w:tab w:val="num" w:pos="2880"/>
+        </w:tabs>
+        <w:ind w:left="2880" w:hanging="360"/>
+      </w:pPr>
+      <w:rPr>
+        <w:rFonts w:ascii="Arial" w:hAnsi="Arial" w:hint="default"/>
+      </w:rPr>
+    </w:lvl>
+    <w:lvl w:ilvl="4" w:tplc="452065D6" w:tentative="1">
+      <w:start w:val="1"/>
+      <w:numFmt w:val="bullet"/>
+      <w:lvlText w:val="•"/>
+      <w:lvlJc w:val="left"/>
+      <w:pPr>
+        <w:tabs>
+          <w:tab w:val="num" w:pos="3600"/>
+        </w:tabs>
+        <w:ind w:left="3600" w:hanging="360"/>
+      </w:pPr>
+      <w:rPr>
+        <w:rFonts w:ascii="Arial" w:hAnsi="Arial" w:hint="default"/>
+      </w:rPr>
+    </w:lvl>
+    <w:lvl w:ilvl="5" w:tplc="2D300748" w:tentative="1">
+      <w:start w:val="1"/>
+      <w:numFmt w:val="bullet"/>
+      <w:lvlText w:val="•"/>
+      <w:lvlJc w:val="left"/>
+      <w:pPr>
+        <w:tabs>
+          <w:tab w:val="num" w:pos="4320"/>
+        </w:tabs>
+        <w:ind w:left="4320" w:hanging="360"/>
+      </w:pPr>
+      <w:rPr>
+        <w:rFonts w:ascii="Arial" w:hAnsi="Arial" w:hint="default"/>
+      </w:rPr>
+    </w:lvl>
+    <w:lvl w:ilvl="6" w:tplc="B980EAEA" w:tentative="1">
+      <w:start w:val="1"/>
+      <w:numFmt w:val="bullet"/>
+      <w:lvlText w:val="•"/>
+      <w:lvlJc w:val="left"/>
+      <w:pPr>
+        <w:tabs>
+          <w:tab w:val="num" w:pos="5040"/>
+        </w:tabs>
+        <w:ind w:left="5040" w:hanging="360"/>
+      </w:pPr>
+      <w:rPr>
+        <w:rFonts w:ascii="Arial" w:hAnsi="Arial" w:hint="default"/>
+      </w:rPr>
+    </w:lvl>
+    <w:lvl w:ilvl="7" w:tplc="9ED49300" w:tentative="1">
+      <w:start w:val="1"/>
+      <w:numFmt w:val="bullet"/>
+      <w:lvlText w:val="•"/>
+      <w:lvlJc w:val="left"/>
+      <w:pPr>
+        <w:tabs>
+          <w:tab w:val="num" w:pos="5760"/>
+        </w:tabs>
+        <w:ind w:left="5760" w:hanging="360"/>
+      </w:pPr>
+      <w:rPr>
+        <w:rFonts w:ascii="Arial" w:hAnsi="Arial" w:hint="default"/>
+      </w:rPr>
+    </w:lvl>
+    <w:lvl w:ilvl="8" w:tplc="F30A924A" w:tentative="1">
+      <w:start w:val="1"/>
+      <w:numFmt w:val="bullet"/>
+      <w:lvlText w:val="•"/>
+      <w:lvlJc w:val="left"/>
+      <w:pPr>
+        <w:tabs>
+          <w:tab w:val="num" w:pos="6480"/>
+        </w:tabs>
+        <w:ind w:left="6480" w:hanging="360"/>
+      </w:pPr>
+      <w:rPr>
+        <w:rFonts w:ascii="Arial" w:hAnsi="Arial" w:hint="default"/>
+      </w:rPr>
+    </w:lvl>
+  </w:abstractNum>
+  <w:abstractNum w:abstractNumId="6" w15:restartNumberingAfterBreak="0">
     <w:nsid w:val="2C1E32D2"/>
     <w:multiLevelType w:val="hybridMultilevel"/>
     <w:tmpl w:val="BDDC45B6"/>
@@ -3040,7 +3882,7 @@
       </w:pPr>
     </w:lvl>
   </w:abstractNum>
-  <w:abstractNum w:abstractNumId="6" w15:restartNumberingAfterBreak="0">
+  <w:abstractNum w:abstractNumId="7" w15:restartNumberingAfterBreak="0">
     <w:nsid w:val="2C736542"/>
     <w:multiLevelType w:val="hybridMultilevel"/>
     <w:tmpl w:val="C316B07A"/>
@@ -3126,7 +3968,119 @@
       </w:pPr>
     </w:lvl>
   </w:abstractNum>
-  <w:abstractNum w:abstractNumId="7" w15:restartNumberingAfterBreak="0">
+  <w:abstractNum w:abstractNumId="8" w15:restartNumberingAfterBreak="0">
+    <w:nsid w:val="2C8E0E02"/>
+    <w:multiLevelType w:val="hybridMultilevel"/>
+    <w:tmpl w:val="F67EC95E"/>
+    <w:lvl w:ilvl="0" w:tplc="F28465FC">
+      <w:numFmt w:val="bullet"/>
+      <w:lvlText w:val="-"/>
+      <w:lvlJc w:val="left"/>
+      <w:pPr>
+        <w:ind w:left="720" w:hanging="360"/>
+      </w:pPr>
+      <w:rPr>
+        <w:rFonts w:ascii="Calibri" w:eastAsiaTheme="minorHAnsi" w:hAnsi="Calibri" w:cs="Calibri" w:hint="default"/>
+      </w:rPr>
+    </w:lvl>
+    <w:lvl w:ilvl="1" w:tplc="08090003">
+      <w:start w:val="1"/>
+      <w:numFmt w:val="bullet"/>
+      <w:lvlText w:val="o"/>
+      <w:lvlJc w:val="left"/>
+      <w:pPr>
+        <w:ind w:left="1440" w:hanging="360"/>
+      </w:pPr>
+      <w:rPr>
+        <w:rFonts w:ascii="Courier New" w:hAnsi="Courier New" w:cs="Courier New" w:hint="default"/>
+      </w:rPr>
+    </w:lvl>
+    <w:lvl w:ilvl="2" w:tplc="08090005" w:tentative="1">
+      <w:start w:val="1"/>
+      <w:numFmt w:val="bullet"/>
+      <w:lvlText w:val=""/>
+      <w:lvlJc w:val="left"/>
+      <w:pPr>
+        <w:ind w:left="2160" w:hanging="360"/>
+      </w:pPr>
+      <w:rPr>
+        <w:rFonts w:ascii="Wingdings" w:hAnsi="Wingdings" w:hint="default"/>
+      </w:rPr>
+    </w:lvl>
+    <w:lvl w:ilvl="3" w:tplc="08090001" w:tentative="1">
+      <w:start w:val="1"/>
+      <w:numFmt w:val="bullet"/>
+      <w:lvlText w:val=""/>
+      <w:lvlJc w:val="left"/>
+      <w:pPr>
+        <w:ind w:left="2880" w:hanging="360"/>
+      </w:pPr>
+      <w:rPr>
+        <w:rFonts w:ascii="Symbol" w:hAnsi="Symbol" w:hint="default"/>
+      </w:rPr>
+    </w:lvl>
+    <w:lvl w:ilvl="4" w:tplc="08090003" w:tentative="1">
+      <w:start w:val="1"/>
+      <w:numFmt w:val="bullet"/>
+      <w:lvlText w:val="o"/>
+      <w:lvlJc w:val="left"/>
+      <w:pPr>
+        <w:ind w:left="3600" w:hanging="360"/>
+      </w:pPr>
+      <w:rPr>
+        <w:rFonts w:ascii="Courier New" w:hAnsi="Courier New" w:cs="Courier New" w:hint="default"/>
+      </w:rPr>
+    </w:lvl>
+    <w:lvl w:ilvl="5" w:tplc="08090005" w:tentative="1">
+      <w:start w:val="1"/>
+      <w:numFmt w:val="bullet"/>
+      <w:lvlText w:val=""/>
+      <w:lvlJc w:val="left"/>
+      <w:pPr>
+        <w:ind w:left="4320" w:hanging="360"/>
+      </w:pPr>
+      <w:rPr>
+        <w:rFonts w:ascii="Wingdings" w:hAnsi="Wingdings" w:hint="default"/>
+      </w:rPr>
+    </w:lvl>
+    <w:lvl w:ilvl="6" w:tplc="08090001" w:tentative="1">
+      <w:start w:val="1"/>
+      <w:numFmt w:val="bullet"/>
+      <w:lvlText w:val=""/>
+      <w:lvlJc w:val="left"/>
+      <w:pPr>
+        <w:ind w:left="5040" w:hanging="360"/>
+      </w:pPr>
+      <w:rPr>
+        <w:rFonts w:ascii="Symbol" w:hAnsi="Symbol" w:hint="default"/>
+      </w:rPr>
+    </w:lvl>
+    <w:lvl w:ilvl="7" w:tplc="08090003" w:tentative="1">
+      <w:start w:val="1"/>
+      <w:numFmt w:val="bullet"/>
+      <w:lvlText w:val="o"/>
+      <w:lvlJc w:val="left"/>
+      <w:pPr>
+        <w:ind w:left="5760" w:hanging="360"/>
+      </w:pPr>
+      <w:rPr>
+        <w:rFonts w:ascii="Courier New" w:hAnsi="Courier New" w:cs="Courier New" w:hint="default"/>
+      </w:rPr>
+    </w:lvl>
+    <w:lvl w:ilvl="8" w:tplc="08090005" w:tentative="1">
+      <w:start w:val="1"/>
+      <w:numFmt w:val="bullet"/>
+      <w:lvlText w:val=""/>
+      <w:lvlJc w:val="left"/>
+      <w:pPr>
+        <w:ind w:left="6480" w:hanging="360"/>
+      </w:pPr>
+      <w:rPr>
+        <w:rFonts w:ascii="Wingdings" w:hAnsi="Wingdings" w:hint="default"/>
+      </w:rPr>
+    </w:lvl>
+  </w:abstractNum>
+  <w:abstractNum w:abstractNumId="9" w15:restartNumberingAfterBreak="0">
     <w:nsid w:val="319971A3"/>
     <w:multiLevelType w:val="hybridMultilevel"/>
     <w:tmpl w:val="86FE6740"/>
@@ -3212,7 +4166,7 @@
       </w:pPr>
     </w:lvl>
   </w:abstractNum>
-  <w:abstractNum w:abstractNumId="8" w15:restartNumberingAfterBreak="0">
+  <w:abstractNum w:abstractNumId="10" w15:restartNumberingAfterBreak="0">
     <w:nsid w:val="41FF1DF1"/>
     <w:multiLevelType w:val="hybridMultilevel"/>
     <w:tmpl w:val="CE8A3AF0"/>
@@ -3298,7 +4252,7 @@
       </w:pPr>
     </w:lvl>
   </w:abstractNum>
-  <w:abstractNum w:abstractNumId="9" w15:restartNumberingAfterBreak="0">
+  <w:abstractNum w:abstractNumId="11" w15:restartNumberingAfterBreak="0">
     <w:nsid w:val="42F16C04"/>
     <w:multiLevelType w:val="hybridMultilevel"/>
     <w:tmpl w:val="49C69EF6"/>
@@ -3387,7 +4341,7 @@
       </w:pPr>
     </w:lvl>
   </w:abstractNum>
-  <w:abstractNum w:abstractNumId="10" w15:restartNumberingAfterBreak="0">
+  <w:abstractNum w:abstractNumId="12" w15:restartNumberingAfterBreak="0">
     <w:nsid w:val="4BB9390B"/>
     <w:multiLevelType w:val="hybridMultilevel"/>
     <w:tmpl w:val="6C489B60"/>
@@ -3473,7 +4427,7 @@
       </w:pPr>
     </w:lvl>
   </w:abstractNum>
-  <w:abstractNum w:abstractNumId="11" w15:restartNumberingAfterBreak="0">
+  <w:abstractNum w:abstractNumId="13" w15:restartNumberingAfterBreak="0">
     <w:nsid w:val="4F3B6268"/>
     <w:multiLevelType w:val="hybridMultilevel"/>
     <w:tmpl w:val="C316B07A"/>
@@ -3559,7 +4513,7 @@
       </w:pPr>
     </w:lvl>
   </w:abstractNum>
-  <w:abstractNum w:abstractNumId="12" w15:restartNumberingAfterBreak="0">
+  <w:abstractNum w:abstractNumId="14" w15:restartNumberingAfterBreak="0">
     <w:nsid w:val="7B652649"/>
     <w:multiLevelType w:val="hybridMultilevel"/>
     <w:tmpl w:val="1F463568"/>
@@ -3672,10 +4626,10 @@
     </w:lvl>
   </w:abstractNum>
   <w:num w:numId="1">
-    <w:abstractNumId w:val="5"/>
+    <w:abstractNumId w:val="6"/>
   </w:num>
   <w:num w:numId="2">
-    <w:abstractNumId w:val="9"/>
+    <w:abstractNumId w:val="11"/>
   </w:num>
   <w:num w:numId="3">
     <w:abstractNumId w:val="0"/>
@@ -3684,22 +4638,22 @@
     <w:abstractNumId w:val="3"/>
   </w:num>
   <w:num w:numId="5">
-    <w:abstractNumId w:val="10"/>
+    <w:abstractNumId w:val="12"/>
   </w:num>
   <w:num w:numId="6">
-    <w:abstractNumId w:val="6"/>
+    <w:abstractNumId w:val="7"/>
   </w:num>
   <w:num w:numId="7">
-    <w:abstractNumId w:val="11"/>
+    <w:abstractNumId w:val="13"/>
   </w:num>
   <w:num w:numId="8">
-    <w:abstractNumId w:val="7"/>
+    <w:abstractNumId w:val="9"/>
   </w:num>
   <w:num w:numId="9">
     <w:abstractNumId w:val="4"/>
   </w:num>
   <w:num w:numId="10">
-    <w:abstractNumId w:val="8"/>
+    <w:abstractNumId w:val="10"/>
   </w:num>
   <w:num w:numId="11">
     <w:abstractNumId w:val="2"/>
@@ -3708,7 +4662,13 @@
     <w:abstractNumId w:val="1"/>
   </w:num>
   <w:num w:numId="13">
-    <w:abstractNumId w:val="12"/>
+    <w:abstractNumId w:val="14"/>
+  </w:num>
+  <w:num w:numId="14">
+    <w:abstractNumId w:val="8"/>
+  </w:num>
+  <w:num w:numId="15">
+    <w:abstractNumId w:val="5"/>
   </w:num>
   <w:numIdMacAtCleanup w:val="8"/>
 </w:numbering>
@@ -4116,7 +5076,6 @@
   <w:style w:type="character" w:default="1" w:styleId="DefaultParagraphFont">
     <w:name w:val="Default Paragraph Font"/>
     <w:uiPriority w:val="1"/>
-    <w:semiHidden/>
     <w:unhideWhenUsed/>
   </w:style>
   <w:style w:type="table" w:default="1" w:styleId="TableNormal">

</xml_diff>

<commit_message>
Fixed mistake with session 2 exercises
Referred to bw2label function rather than label2rgb.
</commit_message>
<xml_diff>
--- a/Session 2 - Matrices and image processing/MATLAB Session 2 exercises.docx
+++ b/Session 2 - Matrices and image processing/MATLAB Session 2 exercises.docx
@@ -177,7 +177,43 @@
           <w:sz w:val="24"/>
           <w:szCs w:val="24"/>
         </w:rPr>
-        <w:t xml:space="preserve"> (Note: the first few lines use the parula colourmap to enhance the contast)</w:t>
+        <w:t xml:space="preserve"> (Note: the first few lines use the </w:t>
+      </w:r>
+      <w:proofErr w:type="spellStart"/>
+      <w:r>
+        <w:rPr>
+          <w:bCs/>
+          <w:sz w:val="24"/>
+          <w:szCs w:val="24"/>
+        </w:rPr>
+        <w:t>parula</w:t>
+      </w:r>
+      <w:proofErr w:type="spellEnd"/>
+      <w:r>
+        <w:rPr>
+          <w:bCs/>
+          <w:sz w:val="24"/>
+          <w:szCs w:val="24"/>
+        </w:rPr>
+        <w:t xml:space="preserve"> colourmap to enhance the </w:t>
+      </w:r>
+      <w:proofErr w:type="spellStart"/>
+      <w:r>
+        <w:rPr>
+          <w:bCs/>
+          <w:sz w:val="24"/>
+          <w:szCs w:val="24"/>
+        </w:rPr>
+        <w:t>contast</w:t>
+      </w:r>
+      <w:proofErr w:type="spellEnd"/>
+      <w:r>
+        <w:rPr>
+          <w:bCs/>
+          <w:sz w:val="24"/>
+          <w:szCs w:val="24"/>
+        </w:rPr>
+        <w:t>)</w:t>
       </w:r>
       <w:r>
         <w:rPr>
@@ -343,7 +379,25 @@
           <w:sz w:val="24"/>
           <w:szCs w:val="24"/>
         </w:rPr>
-        <w:t xml:space="preserve">  The image to use (“NucleiImage.tif”) is included in the Session 2 GitHub repository (</w:t>
+        <w:t xml:space="preserve">  The image to use (“</w:t>
+      </w:r>
+      <w:proofErr w:type="spellStart"/>
+      <w:r>
+        <w:rPr>
+          <w:bCs/>
+          <w:sz w:val="24"/>
+          <w:szCs w:val="24"/>
+        </w:rPr>
+        <w:t>NucleiImage.tif</w:t>
+      </w:r>
+      <w:proofErr w:type="spellEnd"/>
+      <w:r>
+        <w:rPr>
+          <w:bCs/>
+          <w:sz w:val="24"/>
+          <w:szCs w:val="24"/>
+        </w:rPr>
+        <w:t>”) is included in the Session 2 GitHub repository (</w:t>
       </w:r>
       <w:hyperlink r:id="rId8" w:history="1">
         <w:r>
@@ -391,31 +445,25 @@
           <w:sz w:val="24"/>
           <w:szCs w:val="24"/>
         </w:rPr>
-        <w:t xml:space="preserve">  </w:t>
-      </w:r>
-      <w:r>
-        <w:rPr>
-          <w:bCs/>
-          <w:sz w:val="24"/>
-          <w:szCs w:val="24"/>
-        </w:rPr>
-        <w:t xml:space="preserve">  The image to use (“</w:t>
-      </w:r>
-      <w:r>
-        <w:rPr>
-          <w:bCs/>
-          <w:sz w:val="24"/>
-          <w:szCs w:val="24"/>
-        </w:rPr>
-        <w:t>Background</w:t>
-      </w:r>
-      <w:r>
-        <w:rPr>
-          <w:bCs/>
-          <w:sz w:val="24"/>
-          <w:szCs w:val="24"/>
-        </w:rPr>
-        <w:t>Image.tif”) is included in the Session 2 GitHub repository (</w:t>
+        <w:t xml:space="preserve">    The image to use (“</w:t>
+      </w:r>
+      <w:proofErr w:type="spellStart"/>
+      <w:r>
+        <w:rPr>
+          <w:bCs/>
+          <w:sz w:val="24"/>
+          <w:szCs w:val="24"/>
+        </w:rPr>
+        <w:t>BackgroundImage.tif</w:t>
+      </w:r>
+      <w:proofErr w:type="spellEnd"/>
+      <w:r>
+        <w:rPr>
+          <w:bCs/>
+          <w:sz w:val="24"/>
+          <w:szCs w:val="24"/>
+        </w:rPr>
+        <w:t>”) is included in the Session 2 GitHub repository (</w:t>
       </w:r>
       <w:hyperlink r:id="rId9" w:history="1">
         <w:r>
@@ -457,6 +505,7 @@
         </w:rPr>
         <w:t xml:space="preserve">Use </w:t>
       </w:r>
+      <w:proofErr w:type="spellStart"/>
       <w:r>
         <w:rPr>
           <w:bCs/>
@@ -468,6 +517,7 @@
         </w:rPr>
         <w:t>imshow</w:t>
       </w:r>
+      <w:proofErr w:type="spellEnd"/>
       <w:r>
         <w:rPr>
           <w:bCs/>
@@ -588,6 +638,7 @@
         </w:rPr>
         <w:t xml:space="preserve">Use </w:t>
       </w:r>
+      <w:proofErr w:type="spellStart"/>
       <w:r>
         <w:rPr>
           <w:bCs/>
@@ -599,6 +650,7 @@
         </w:rPr>
         <w:t>imshow</w:t>
       </w:r>
+      <w:proofErr w:type="spellEnd"/>
       <w:r>
         <w:rPr>
           <w:bCs/>
@@ -750,6 +802,7 @@
         </w:rPr>
         <w:t xml:space="preserve">Use </w:t>
       </w:r>
+      <w:proofErr w:type="spellStart"/>
       <w:r>
         <w:rPr>
           <w:bCs/>
@@ -761,6 +814,7 @@
         </w:rPr>
         <w:t>imshow</w:t>
       </w:r>
+      <w:proofErr w:type="spellEnd"/>
       <w:r>
         <w:rPr>
           <w:bCs/>
@@ -859,6 +913,7 @@
           <w:szCs w:val="24"/>
         </w:rPr>
       </w:pPr>
+      <w:proofErr w:type="spellStart"/>
       <w:r>
         <w:rPr>
           <w:b/>
@@ -866,14 +921,23 @@
           <w:szCs w:val="24"/>
         </w:rPr>
         <w:lastRenderedPageBreak/>
-        <w:t>Binarising the image</w:t>
-      </w:r>
+        <w:t>Binarising</w:t>
+      </w:r>
+      <w:proofErr w:type="spellEnd"/>
       <w:r>
         <w:rPr>
           <w:b/>
           <w:sz w:val="24"/>
           <w:szCs w:val="24"/>
         </w:rPr>
+        <w:t xml:space="preserve"> the image</w:t>
+      </w:r>
+      <w:r>
+        <w:rPr>
+          <w:b/>
+          <w:sz w:val="24"/>
+          <w:szCs w:val="24"/>
+        </w:rPr>
         <w:t xml:space="preserve"> (calculating the threshold)</w:t>
       </w:r>
     </w:p>
@@ -904,6 +968,7 @@
         </w:rPr>
         <w:t xml:space="preserve">is to binarise the image, so the nuclei are shown in white and the background in black.  This can be represented as a logical image, where all elements are either true (1) or false (0).  For this, we first need to calculate the intensity threshold above which pixels are classed as corresponding to “nuclei”.  The </w:t>
       </w:r>
+      <w:proofErr w:type="spellStart"/>
       <w:r>
         <w:rPr>
           <w:bCs/>
@@ -915,6 +980,7 @@
         </w:rPr>
         <w:t>graythresh</w:t>
       </w:r>
+      <w:proofErr w:type="spellEnd"/>
       <w:r>
         <w:rPr>
           <w:bCs/>
@@ -963,6 +1029,7 @@
         </w:rPr>
         <w:t xml:space="preserve">Use the </w:t>
       </w:r>
+      <w:proofErr w:type="spellStart"/>
       <w:r>
         <w:rPr>
           <w:bCs/>
@@ -974,6 +1041,7 @@
         </w:rPr>
         <w:t>graythresh</w:t>
       </w:r>
+      <w:proofErr w:type="spellEnd"/>
       <w:r>
         <w:rPr>
           <w:bCs/>
@@ -1009,13 +1077,23 @@
           <w:szCs w:val="24"/>
         </w:rPr>
       </w:pPr>
+      <w:proofErr w:type="spellStart"/>
       <w:r>
         <w:rPr>
           <w:b/>
           <w:sz w:val="24"/>
           <w:szCs w:val="24"/>
         </w:rPr>
-        <w:t>Binarising the image (applying threshold using loops)</w:t>
+        <w:t>Binarising</w:t>
+      </w:r>
+      <w:proofErr w:type="spellEnd"/>
+      <w:r>
+        <w:rPr>
+          <w:b/>
+          <w:sz w:val="24"/>
+          <w:szCs w:val="24"/>
+        </w:rPr>
+        <w:t xml:space="preserve"> the image (applying threshold using loops)</w:t>
       </w:r>
     </w:p>
     <w:p>
@@ -1285,6 +1363,7 @@
         </w:rPr>
         <w:t xml:space="preserve">Use </w:t>
       </w:r>
+      <w:proofErr w:type="spellStart"/>
       <w:r>
         <w:rPr>
           <w:bCs/>
@@ -1296,6 +1375,7 @@
         </w:rPr>
         <w:t>imshow</w:t>
       </w:r>
+      <w:proofErr w:type="spellEnd"/>
       <w:r>
         <w:rPr>
           <w:bCs/>
@@ -1340,13 +1420,23 @@
           <w:szCs w:val="24"/>
         </w:rPr>
       </w:pPr>
+      <w:proofErr w:type="spellStart"/>
       <w:r>
         <w:rPr>
           <w:b/>
           <w:sz w:val="24"/>
           <w:szCs w:val="24"/>
         </w:rPr>
-        <w:t>Binarising the image (applying threshold using array operations)</w:t>
+        <w:t>Binarising</w:t>
+      </w:r>
+      <w:proofErr w:type="spellEnd"/>
+      <w:r>
+        <w:rPr>
+          <w:b/>
+          <w:sz w:val="24"/>
+          <w:szCs w:val="24"/>
+        </w:rPr>
+        <w:t xml:space="preserve"> the image (applying threshold using array operations)</w:t>
       </w:r>
     </w:p>
     <w:p>
@@ -1427,6 +1517,7 @@
         </w:rPr>
         <w:t xml:space="preserve"> or </w:t>
       </w:r>
+      <w:proofErr w:type="spellStart"/>
       <w:r>
         <w:rPr>
           <w:bCs/>
@@ -1438,6 +1529,7 @@
         </w:rPr>
         <w:t>imbinarise</w:t>
       </w:r>
+      <w:proofErr w:type="spellEnd"/>
       <w:r>
         <w:rPr>
           <w:bCs/>
@@ -1654,7 +1746,25 @@
           <w:sz w:val="24"/>
           <w:szCs w:val="24"/>
         </w:rPr>
-        <w:t>to measure the execution time for this new method of binarising the image.</w:t>
+        <w:t xml:space="preserve">to measure the execution time for this new method of </w:t>
+      </w:r>
+      <w:proofErr w:type="spellStart"/>
+      <w:r>
+        <w:rPr>
+          <w:bCs/>
+          <w:sz w:val="24"/>
+          <w:szCs w:val="24"/>
+        </w:rPr>
+        <w:t>binarising</w:t>
+      </w:r>
+      <w:proofErr w:type="spellEnd"/>
+      <w:r>
+        <w:rPr>
+          <w:bCs/>
+          <w:sz w:val="24"/>
+          <w:szCs w:val="24"/>
+        </w:rPr>
+        <w:t xml:space="preserve"> the image.</w:t>
       </w:r>
     </w:p>
     <w:p>
@@ -1680,6 +1790,7 @@
         </w:rPr>
         <w:t xml:space="preserve">Use </w:t>
       </w:r>
+      <w:proofErr w:type="spellStart"/>
       <w:r>
         <w:rPr>
           <w:bCs/>
@@ -1691,6 +1802,7 @@
         </w:rPr>
         <w:t>imshow</w:t>
       </w:r>
+      <w:proofErr w:type="spellEnd"/>
       <w:r>
         <w:rPr>
           <w:bCs/>
@@ -1842,6 +1954,7 @@
         </w:rPr>
         <w:t xml:space="preserve">Use </w:t>
       </w:r>
+      <w:proofErr w:type="spellStart"/>
       <w:r>
         <w:rPr>
           <w:bCs/>
@@ -1853,6 +1966,7 @@
         </w:rPr>
         <w:t>imshow</w:t>
       </w:r>
+      <w:proofErr w:type="spellEnd"/>
       <w:r>
         <w:rPr>
           <w:bCs/>
@@ -1965,6 +2079,7 @@
         <w:lastRenderedPageBreak/>
         <w:t xml:space="preserve">Use the </w:t>
       </w:r>
+      <w:proofErr w:type="spellStart"/>
       <w:r>
         <w:rPr>
           <w:bCs/>
@@ -1976,6 +2091,7 @@
         </w:rPr>
         <w:t>bwlabel</w:t>
       </w:r>
+      <w:proofErr w:type="spellEnd"/>
       <w:r>
         <w:rPr>
           <w:bCs/>
@@ -1992,8 +2108,6 @@
         </w:rPr>
         <w:t xml:space="preserve">You can leave connectivity as the default value (8).  </w:t>
       </w:r>
-      <w:bookmarkStart w:id="0" w:name="_GoBack"/>
-      <w:bookmarkEnd w:id="0"/>
       <w:r>
         <w:rPr>
           <w:bCs/>
@@ -2050,6 +2164,7 @@
         </w:rPr>
         <w:t xml:space="preserve">Use </w:t>
       </w:r>
+      <w:proofErr w:type="spellStart"/>
       <w:r>
         <w:rPr>
           <w:bCs/>
@@ -2061,13 +2176,44 @@
         </w:rPr>
         <w:t>imshow</w:t>
       </w:r>
-      <w:r>
-        <w:rPr>
-          <w:bCs/>
-          <w:sz w:val="24"/>
-          <w:szCs w:val="24"/>
-        </w:rPr>
-        <w:t xml:space="preserve"> to display the labelled image.  Note: before displaying the image, you may wish to play around with the bw2label function, which will convert a labelled image into a colour image.</w:t>
+      <w:proofErr w:type="spellEnd"/>
+      <w:r>
+        <w:rPr>
+          <w:bCs/>
+          <w:sz w:val="24"/>
+          <w:szCs w:val="24"/>
+        </w:rPr>
+        <w:t xml:space="preserve"> to display the labelled image.  Note: before displaying the image, you may wish to play around with the </w:t>
+      </w:r>
+      <w:r>
+        <w:rPr>
+          <w:bCs/>
+          <w:i/>
+          <w:iCs/>
+          <w:color w:val="5B9BD5" w:themeColor="accent1"/>
+          <w:sz w:val="24"/>
+          <w:szCs w:val="24"/>
+        </w:rPr>
+        <w:t>label2rgb</w:t>
+      </w:r>
+      <w:r>
+        <w:rPr>
+          <w:bCs/>
+          <w:color w:val="5B9BD5" w:themeColor="accent1"/>
+          <w:sz w:val="24"/>
+          <w:szCs w:val="24"/>
+        </w:rPr>
+        <w:t xml:space="preserve"> </w:t>
+      </w:r>
+      <w:bookmarkStart w:id="0" w:name="_GoBack"/>
+      <w:bookmarkEnd w:id="0"/>
+      <w:r>
+        <w:rPr>
+          <w:bCs/>
+          <w:sz w:val="24"/>
+          <w:szCs w:val="24"/>
+        </w:rPr>
+        <w:t>function, which will convert a labelled image into a colour image.</w:t>
       </w:r>
     </w:p>
     <w:p>
@@ -2181,15 +2327,25 @@
           <w:sz w:val="24"/>
           <w:szCs w:val="24"/>
         </w:rPr>
-        <w:t xml:space="preserve">[1] </w:t>
-      </w:r>
-      <w:r>
-        <w:rPr>
-          <w:bCs/>
-          <w:sz w:val="24"/>
-          <w:szCs w:val="24"/>
-        </w:rPr>
-        <w:t xml:space="preserve">Otsu, N (1979), "A threshold selection method from gray-level histograms", </w:t>
+        <w:t xml:space="preserve">[1] Otsu, N (1979), "A threshold selection method from </w:t>
+      </w:r>
+      <w:proofErr w:type="spellStart"/>
+      <w:r>
+        <w:rPr>
+          <w:bCs/>
+          <w:sz w:val="24"/>
+          <w:szCs w:val="24"/>
+        </w:rPr>
+        <w:t>gray</w:t>
+      </w:r>
+      <w:proofErr w:type="spellEnd"/>
+      <w:r>
+        <w:rPr>
+          <w:bCs/>
+          <w:sz w:val="24"/>
+          <w:szCs w:val="24"/>
+        </w:rPr>
+        <w:t xml:space="preserve">-level histograms", </w:t>
       </w:r>
       <w:r>
         <w:rPr>

</xml_diff>

<commit_message>
Added Session 3 exercises to slides
</commit_message>
<xml_diff>
--- a/Session 2 - Matrices and image processing/MATLAB Session 2 exercises.docx
+++ b/Session 2 - Matrices and image processing/MATLAB Session 2 exercises.docx
@@ -195,25 +195,25 @@
           <w:sz w:val="24"/>
           <w:szCs w:val="24"/>
         </w:rPr>
-        <w:t xml:space="preserve"> colourmap to enhance the </w:t>
-      </w:r>
-      <w:proofErr w:type="spellStart"/>
-      <w:r>
-        <w:rPr>
-          <w:bCs/>
-          <w:sz w:val="24"/>
-          <w:szCs w:val="24"/>
-        </w:rPr>
-        <w:t>contast</w:t>
-      </w:r>
-      <w:proofErr w:type="spellEnd"/>
-      <w:r>
-        <w:rPr>
-          <w:bCs/>
-          <w:sz w:val="24"/>
-          <w:szCs w:val="24"/>
-        </w:rPr>
-        <w:t>)</w:t>
+        <w:t xml:space="preserve"> colourmap to enhance the cont</w:t>
+      </w:r>
+      <w:r>
+        <w:rPr>
+          <w:bCs/>
+          <w:sz w:val="24"/>
+          <w:szCs w:val="24"/>
+        </w:rPr>
+        <w:t>r</w:t>
+      </w:r>
+      <w:bookmarkStart w:id="0" w:name="_GoBack"/>
+      <w:bookmarkEnd w:id="0"/>
+      <w:r>
+        <w:rPr>
+          <w:bCs/>
+          <w:sz w:val="24"/>
+          <w:szCs w:val="24"/>
+        </w:rPr>
+        <w:t>ast)</w:t>
       </w:r>
       <w:r>
         <w:rPr>
@@ -2205,8 +2205,6 @@
         </w:rPr>
         <w:t xml:space="preserve"> </w:t>
       </w:r>
-      <w:bookmarkStart w:id="0" w:name="_GoBack"/>
-      <w:bookmarkEnd w:id="0"/>
       <w:r>
         <w:rPr>
           <w:bCs/>

</xml_diff>